<commit_message>
Adding in multi phase pagination for the Create Program form if JavaScript is enabled. There is greaceful degredation if the user has no JS. Some additional HTML and CSS was added to the form page and CSS doc for showing and hiding buttons (etc.) based off of the pagination. Heading has script sources for jQuery.
</commit_message>
<xml_diff>
--- a/A2/documents/MRU Curriculum - Web 3 Assignment 2 - Tyler Rop.docx
+++ b/A2/documents/MRU Curriculum - Web 3 Assignment 2 - Tyler Rop.docx
@@ -47,7 +47,7 @@
                     <a:blip r:embed="rId7" cstate="print">
                       <a:extLst>
                         <a:ext uri="{28A0092B-C50C-407E-A947-70E740481C1C}">
-                          <a14:useLocalDpi xmlns:a14="http://schemas.microsoft.com/office/drawing/2010/main" xmlns:wps="http://schemas.microsoft.com/office/word/2010/wordprocessingShape" xmlns:wpi="http://schemas.microsoft.com/office/word/2010/wordprocessingInk" xmlns:wpg="http://schemas.microsoft.com/office/word/2010/wordprocessingGroup" xmlns:w15="http://schemas.microsoft.com/office/word/2012/wordml" xmlns:w14="http://schemas.microsoft.com/office/word/2010/wordml" xmlns:w="http://schemas.openxmlformats.org/wordprocessingml/2006/main" xmlns:w10="urn:schemas-microsoft-com:office:word" xmlns:wp14="http://schemas.microsoft.com/office/word/2010/wordprocessingDrawing" xmlns:v="urn:schemas-microsoft-com:vml" xmlns:o="urn:schemas-microsoft-com:office:office" xmlns:mc="http://schemas.openxmlformats.org/markup-compatibility/2006" xmlns:wpc="http://schemas.microsoft.com/office/word/2010/wordprocessingCanvas" xmlns="" val="0"/>
+                          <a14:useLocalDpi xmlns="" xmlns:wpc="http://schemas.microsoft.com/office/word/2010/wordprocessingCanvas" xmlns:mc="http://schemas.openxmlformats.org/markup-compatibility/2006" xmlns:o="urn:schemas-microsoft-com:office:office" xmlns:v="urn:schemas-microsoft-com:vml" xmlns:wp14="http://schemas.microsoft.com/office/word/2010/wordprocessingDrawing" xmlns:w10="urn:schemas-microsoft-com:office:word" xmlns:w="http://schemas.openxmlformats.org/wordprocessingml/2006/main" xmlns:w14="http://schemas.microsoft.com/office/word/2010/wordml" xmlns:w15="http://schemas.microsoft.com/office/word/2012/wordml" xmlns:wpg="http://schemas.microsoft.com/office/word/2010/wordprocessingGroup" xmlns:wpi="http://schemas.microsoft.com/office/word/2010/wordprocessingInk" xmlns:wps="http://schemas.microsoft.com/office/word/2010/wordprocessingShape" xmlns:a14="http://schemas.microsoft.com/office/drawing/2010/main" val="0"/>
                         </a:ext>
                       </a:extLst>
                     </a:blip>
@@ -179,6 +179,27 @@
           <w:sz w:val="24"/>
         </w:rPr>
       </w:pPr>
+      <w:r>
+        <w:rPr>
+          <w:rFonts w:ascii="Segoe UI" w:hAnsi="Segoe UI" w:cs="Segoe UI"/>
+          <w:sz w:val="24"/>
+        </w:rPr>
+        <w:t xml:space="preserve"> </w:t>
+      </w:r>
+      <w:r>
+        <w:rPr>
+          <w:rFonts w:ascii="Segoe UI" w:hAnsi="Segoe UI" w:cs="Segoe UI"/>
+          <w:sz w:val="24"/>
+        </w:rPr>
+        <w:t>The Create a Program form had a few IDs added to div containers for showing and hiding their input tags within them.</w:t>
+      </w:r>
+      <w:r>
+        <w:rPr>
+          <w:rFonts w:ascii="Segoe UI" w:hAnsi="Segoe UI" w:cs="Segoe UI"/>
+          <w:sz w:val="24"/>
+        </w:rPr>
+        <w:t xml:space="preserve"> </w:t>
+      </w:r>
       <w:r>
         <w:rPr>
           <w:rFonts w:ascii="Segoe UI" w:hAnsi="Segoe UI" w:cs="Segoe UI"/>
@@ -1254,7 +1275,7 @@
   <a:extraClrSchemeLst/>
   <a:extLst>
     <a:ext uri="{05A4C25C-085E-4340-85A3-A5531E510DB2}">
-      <thm15:themeFamily xmlns:thm15="http://schemas.microsoft.com/office/thememl/2012/main" xmlns="" name="Office Theme" id="{62F939B6-93AF-4DB8-9C6B-D6C7DFDC589F}" vid="{4A3C46E8-61CC-4603-A589-7422A47A8E4A}"/>
+      <thm15:themeFamily xmlns="" xmlns:thm15="http://schemas.microsoft.com/office/thememl/2012/main" name="Office Theme" id="{62F939B6-93AF-4DB8-9C6B-D6C7DFDC589F}" vid="{4A3C46E8-61CC-4603-A589-7422A47A8E4A}"/>
     </a:ext>
   </a:extLst>
 </a:theme>

</xml_diff>

<commit_message>
Paginated Desktop view of Create a Program form. Sortable search results with no animation.
</commit_message>
<xml_diff>
--- a/A2/documents/MRU Curriculum - Web 3 Assignment 2 - Tyler Rop.docx
+++ b/A2/documents/MRU Curriculum - Web 3 Assignment 2 - Tyler Rop.docx
@@ -47,7 +47,7 @@
                     <a:blip r:embed="rId7" cstate="print">
                       <a:extLst>
                         <a:ext uri="{28A0092B-C50C-407E-A947-70E740481C1C}">
-                          <a14:useLocalDpi xmlns="" xmlns:wpc="http://schemas.microsoft.com/office/word/2010/wordprocessingCanvas" xmlns:mc="http://schemas.openxmlformats.org/markup-compatibility/2006" xmlns:o="urn:schemas-microsoft-com:office:office" xmlns:v="urn:schemas-microsoft-com:vml" xmlns:wp14="http://schemas.microsoft.com/office/word/2010/wordprocessingDrawing" xmlns:w10="urn:schemas-microsoft-com:office:word" xmlns:w="http://schemas.openxmlformats.org/wordprocessingml/2006/main" xmlns:w14="http://schemas.microsoft.com/office/word/2010/wordml" xmlns:w15="http://schemas.microsoft.com/office/word/2012/wordml" xmlns:wpg="http://schemas.microsoft.com/office/word/2010/wordprocessingGroup" xmlns:wpi="http://schemas.microsoft.com/office/word/2010/wordprocessingInk" xmlns:wps="http://schemas.microsoft.com/office/word/2010/wordprocessingShape" xmlns:a14="http://schemas.microsoft.com/office/drawing/2010/main" val="0"/>
+                          <a14:useLocalDpi xmlns:a14="http://schemas.microsoft.com/office/drawing/2010/main" xmlns:wps="http://schemas.microsoft.com/office/word/2010/wordprocessingShape" xmlns:wpi="http://schemas.microsoft.com/office/word/2010/wordprocessingInk" xmlns:wpg="http://schemas.microsoft.com/office/word/2010/wordprocessingGroup" xmlns:w15="http://schemas.microsoft.com/office/word/2012/wordml" xmlns:w14="http://schemas.microsoft.com/office/word/2010/wordml" xmlns:w="http://schemas.openxmlformats.org/wordprocessingml/2006/main" xmlns:w10="urn:schemas-microsoft-com:office:word" xmlns:wp14="http://schemas.microsoft.com/office/word/2010/wordprocessingDrawing" xmlns:v="urn:schemas-microsoft-com:vml" xmlns:o="urn:schemas-microsoft-com:office:office" xmlns:mc="http://schemas.openxmlformats.org/markup-compatibility/2006" xmlns:wpc="http://schemas.microsoft.com/office/word/2010/wordprocessingCanvas" xmlns="" val="0"/>
                         </a:ext>
                       </a:extLst>
                     </a:blip>
@@ -163,7 +163,63 @@
           <w:rFonts w:ascii="Segoe UI" w:hAnsi="Segoe UI" w:cs="Segoe UI"/>
           <w:sz w:val="24"/>
         </w:rPr>
-        <w:t xml:space="preserve"> (searchResults.php) has been updated to have real results. Results are first displayed by ID. Users can search by request ID, Title, Submitter, Email, Creation Date, or State.</w:t>
+        <w:t xml:space="preserve"> (searchResults.ph</w:t>
+      </w:r>
+      <w:r>
+        <w:rPr>
+          <w:rFonts w:ascii="Segoe UI" w:hAnsi="Segoe UI" w:cs="Segoe UI"/>
+          <w:sz w:val="24"/>
+        </w:rPr>
+        <w:t xml:space="preserve">p) has been developed to have search results. Results are </w:t>
+      </w:r>
+      <w:r>
+        <w:rPr>
+          <w:rFonts w:ascii="Segoe UI" w:hAnsi="Segoe UI" w:cs="Segoe UI"/>
+          <w:sz w:val="24"/>
+        </w:rPr>
+        <w:t>displayed</w:t>
+      </w:r>
+      <w:r>
+        <w:rPr>
+          <w:rFonts w:ascii="Segoe UI" w:hAnsi="Segoe UI" w:cs="Segoe UI"/>
+          <w:sz w:val="24"/>
+        </w:rPr>
+        <w:t xml:space="preserve"> in descending order</w:t>
+      </w:r>
+      <w:r>
+        <w:rPr>
+          <w:rFonts w:ascii="Segoe UI" w:hAnsi="Segoe UI" w:cs="Segoe UI"/>
+          <w:sz w:val="24"/>
+        </w:rPr>
+        <w:t xml:space="preserve"> by</w:t>
+      </w:r>
+      <w:r>
+        <w:rPr>
+          <w:rFonts w:ascii="Segoe UI" w:hAnsi="Segoe UI" w:cs="Segoe UI"/>
+          <w:sz w:val="24"/>
+        </w:rPr>
+        <w:t xml:space="preserve"> Request ID. Users are able to search by R</w:t>
+      </w:r>
+      <w:r>
+        <w:rPr>
+          <w:rFonts w:ascii="Segoe UI" w:hAnsi="Segoe UI" w:cs="Segoe UI"/>
+          <w:sz w:val="24"/>
+        </w:rPr>
+        <w:t>equest ID, Title, Submitter</w:t>
+      </w:r>
+      <w:r>
+        <w:rPr>
+          <w:rFonts w:ascii="Segoe UI" w:hAnsi="Segoe UI" w:cs="Segoe UI"/>
+          <w:sz w:val="24"/>
+        </w:rPr>
+        <w:t xml:space="preserve"> Name</w:t>
+      </w:r>
+      <w:r>
+        <w:rPr>
+          <w:rFonts w:ascii="Segoe UI" w:hAnsi="Segoe UI" w:cs="Segoe UI"/>
+          <w:sz w:val="24"/>
+        </w:rPr>
+        <w:t>, Email, Creation Date, or State.</w:t>
       </w:r>
     </w:p>
     <w:p>
@@ -184,6 +240,83 @@
           <w:rFonts w:ascii="Segoe UI" w:hAnsi="Segoe UI" w:cs="Segoe UI"/>
           <w:sz w:val="24"/>
         </w:rPr>
+        <w:t>Sorting is possible for search results based on any of the searchable criteria.</w:t>
+      </w:r>
+    </w:p>
+    <w:p>
+      <w:pPr>
+        <w:pStyle w:val="ListParagraph"/>
+        <w:numPr>
+          <w:ilvl w:val="0"/>
+          <w:numId w:val="2"/>
+        </w:numPr>
+        <w:rPr>
+          <w:rFonts w:ascii="Segoe UI Light" w:hAnsi="Segoe UI Light" w:cs="Segoe UI"/>
+          <w:b/>
+          <w:sz w:val="24"/>
+        </w:rPr>
+      </w:pPr>
+      <w:r>
+        <w:rPr>
+          <w:rFonts w:ascii="Segoe UI" w:hAnsi="Segoe UI" w:cs="Segoe UI"/>
+          <w:sz w:val="24"/>
+        </w:rPr>
+        <w:t xml:space="preserve"> If a user clicks on one of the buttons in the table header then the table will be sorted in descending order and reveal a downward pointing arrow in the selected column to indicate that the table is being sorted in by that category in descending way. If the user clicks the same button again then the table will be sorted via the same category in an ascending manor.  </w:t>
+      </w:r>
+    </w:p>
+    <w:p>
+      <w:pPr>
+        <w:pStyle w:val="ListParagraph"/>
+        <w:numPr>
+          <w:ilvl w:val="0"/>
+          <w:numId w:val="2"/>
+        </w:numPr>
+        <w:rPr>
+          <w:rFonts w:ascii="Segoe UI Light" w:hAnsi="Segoe UI Light" w:cs="Segoe UI"/>
+          <w:b/>
+          <w:sz w:val="24"/>
+        </w:rPr>
+      </w:pPr>
+      <w:r>
+        <w:rPr>
+          <w:rFonts w:ascii="Segoe UI" w:hAnsi="Segoe UI" w:cs="Segoe UI"/>
+          <w:sz w:val="24"/>
+        </w:rPr>
+        <w:t>Credit for the free to use sorting jQuery plug in tablesorter 2.5 goes to Christian Back under the MIT and GPL licenses (</w:t>
+      </w:r>
+      <w:r>
+        <w:rPr>
+          <w:rFonts w:ascii="Segoe UI" w:hAnsi="Segoe UI" w:cs="Segoe UI"/>
+          <w:sz w:val="24"/>
+        </w:rPr>
+        <w:t>http://tablesorter.com/docs/</w:t>
+      </w:r>
+      <w:r>
+        <w:rPr>
+          <w:rFonts w:ascii="Segoe UI" w:hAnsi="Segoe UI" w:cs="Segoe UI"/>
+          <w:sz w:val="24"/>
+        </w:rPr>
+        <w:t>).</w:t>
+      </w:r>
+    </w:p>
+    <w:p>
+      <w:pPr>
+        <w:pStyle w:val="ListParagraph"/>
+        <w:numPr>
+          <w:ilvl w:val="0"/>
+          <w:numId w:val="2"/>
+        </w:numPr>
+        <w:rPr>
+          <w:rFonts w:ascii="Segoe UI Light" w:hAnsi="Segoe UI Light" w:cs="Segoe UI"/>
+          <w:b/>
+          <w:sz w:val="24"/>
+        </w:rPr>
+      </w:pPr>
+      <w:r>
+        <w:rPr>
+          <w:rFonts w:ascii="Segoe UI" w:hAnsi="Segoe UI" w:cs="Segoe UI"/>
+          <w:sz w:val="24"/>
+        </w:rPr>
         <w:t xml:space="preserve"> </w:t>
       </w:r>
       <w:r>
@@ -191,7 +324,28 @@
           <w:rFonts w:ascii="Segoe UI" w:hAnsi="Segoe UI" w:cs="Segoe UI"/>
           <w:sz w:val="24"/>
         </w:rPr>
-        <w:t>The Create a Program form had a few IDs added to div containers for showing and hiding their input tags within them.</w:t>
+        <w:t>The Cre</w:t>
+      </w:r>
+      <w:r>
+        <w:rPr>
+          <w:rFonts w:ascii="Segoe UI" w:hAnsi="Segoe UI" w:cs="Segoe UI"/>
+          <w:sz w:val="24"/>
+        </w:rPr>
+        <w:t>ate a Program form element has an</w:t>
+      </w:r>
+      <w:r>
+        <w:rPr>
+          <w:rFonts w:ascii="Segoe UI" w:hAnsi="Segoe UI" w:cs="Segoe UI"/>
+          <w:sz w:val="24"/>
+        </w:rPr>
+        <w:t xml:space="preserve"> added</w:t>
+      </w:r>
+      <w:r>
+        <w:rPr>
+          <w:rFonts w:ascii="Segoe UI" w:hAnsi="Segoe UI" w:cs="Segoe UI"/>
+          <w:sz w:val="24"/>
+        </w:rPr>
+        <w:t xml:space="preserve"> ID for simple child selection when the form is processed.</w:t>
       </w:r>
       <w:r>
         <w:rPr>
@@ -206,6 +360,88 @@
           <w:sz w:val="24"/>
         </w:rPr>
         <w:t xml:space="preserve"> </w:t>
+      </w:r>
+    </w:p>
+    <w:p>
+      <w:pPr>
+        <w:pStyle w:val="ListParagraph"/>
+        <w:numPr>
+          <w:ilvl w:val="0"/>
+          <w:numId w:val="2"/>
+        </w:numPr>
+        <w:rPr>
+          <w:rFonts w:ascii="Segoe UI Light" w:hAnsi="Segoe UI Light" w:cs="Segoe UI"/>
+          <w:b/>
+          <w:sz w:val="24"/>
+        </w:rPr>
+      </w:pPr>
+      <w:r>
+        <w:rPr>
+          <w:rFonts w:ascii="Segoe UI" w:hAnsi="Segoe UI" w:cs="Segoe UI"/>
+          <w:sz w:val="24"/>
+        </w:rPr>
+        <w:t>A wrapper div element and article elements have also been added to the Create a Program form to utilize the jQuery Slippry slider (</w:t>
+      </w:r>
+      <w:hyperlink r:id="rId8" w:history="1">
+        <w:r>
+          <w:rPr>
+            <w:rStyle w:val="Hyperlink"/>
+            <w:rFonts w:ascii="Segoe UI" w:hAnsi="Segoe UI" w:cs="Segoe UI"/>
+            <w:color w:val="000000" w:themeColor="text1"/>
+            <w:sz w:val="24"/>
+            <w:u w:val="none"/>
+          </w:rPr>
+          <w:t>http://slippry.com/</w:t>
+        </w:r>
+      </w:hyperlink>
+      <w:r>
+        <w:rPr>
+          <w:rFonts w:ascii="Segoe UI" w:hAnsi="Segoe UI" w:cs="Segoe UI"/>
+          <w:sz w:val="24"/>
+        </w:rPr>
+        <w:t>)</w:t>
+      </w:r>
+      <w:r>
+        <w:rPr>
+          <w:rFonts w:ascii="Segoe UI" w:hAnsi="Segoe UI" w:cs="Segoe UI"/>
+          <w:sz w:val="24"/>
+        </w:rPr>
+        <w:t xml:space="preserve"> for </w:t>
+      </w:r>
+      <w:r>
+        <w:rPr>
+          <w:rFonts w:ascii="Segoe UI" w:hAnsi="Segoe UI" w:cs="Segoe UI"/>
+          <w:sz w:val="24"/>
+        </w:rPr>
+        <w:t xml:space="preserve"> </w:t>
+      </w:r>
+      <w:r>
+        <w:rPr>
+          <w:rFonts w:ascii="Segoe UI" w:hAnsi="Segoe UI" w:cs="Segoe UI"/>
+          <w:sz w:val="24"/>
+        </w:rPr>
+        <w:t xml:space="preserve"> making the form become ‘multi-paginated’ when the user has JavaScript enabled.</w:t>
+      </w:r>
+    </w:p>
+    <w:p>
+      <w:pPr>
+        <w:pStyle w:val="ListParagraph"/>
+        <w:numPr>
+          <w:ilvl w:val="0"/>
+          <w:numId w:val="2"/>
+        </w:numPr>
+        <w:rPr>
+          <w:rFonts w:ascii="Segoe UI Light" w:hAnsi="Segoe UI Light" w:cs="Segoe UI"/>
+          <w:b/>
+          <w:sz w:val="24"/>
+        </w:rPr>
+      </w:pPr>
+      <w:r>
+        <w:rPr>
+          <w:rFonts w:ascii="Segoe UI" w:hAnsi="Segoe UI" w:cs="Segoe UI"/>
+          <w:sz w:val="24"/>
+        </w:rPr>
+        <w:t xml:space="preserve">Additional CSS, JavaScript, and jQuery files have been linked through the website’s header and footer. </w:t>
       </w:r>
     </w:p>
     <w:p>
@@ -262,7 +498,7 @@
       </w:pPr>
     </w:p>
     <w:sectPr>
-      <w:headerReference w:type="default" r:id="rId8"/>
+      <w:headerReference w:type="default" r:id="rId9"/>
       <w:pgSz w:w="12240" w:h="15840"/>
       <w:pgMar w:top="1440" w:right="1440" w:bottom="1440" w:left="1440" w:header="720" w:footer="720" w:gutter="0"/>
       <w:cols w:space="720"/>
@@ -1275,7 +1511,7 @@
   <a:extraClrSchemeLst/>
   <a:extLst>
     <a:ext uri="{05A4C25C-085E-4340-85A3-A5531E510DB2}">
-      <thm15:themeFamily xmlns="" xmlns:thm15="http://schemas.microsoft.com/office/thememl/2012/main" name="Office Theme" id="{62F939B6-93AF-4DB8-9C6B-D6C7DFDC589F}" vid="{4A3C46E8-61CC-4603-A589-7422A47A8E4A}"/>
+      <thm15:themeFamily xmlns:thm15="http://schemas.microsoft.com/office/thememl/2012/main" xmlns="" name="Office Theme" id="{62F939B6-93AF-4DB8-9C6B-D6C7DFDC589F}" vid="{4A3C46E8-61CC-4603-A589-7422A47A8E4A}"/>
     </a:ext>
   </a:extLst>
 </a:theme>

</xml_diff>

<commit_message>
Slight update for Search Results and Documentation
</commit_message>
<xml_diff>
--- a/A2/documents/MRU Curriculum - Web 3 Assignment 2 - Tyler Rop.docx
+++ b/A2/documents/MRU Curriculum - Web 3 Assignment 2 - Tyler Rop.docx
@@ -282,14 +282,67 @@
           <w:rFonts w:ascii="Segoe UI" w:hAnsi="Segoe UI" w:cs="Segoe UI"/>
           <w:sz w:val="24"/>
         </w:rPr>
-        <w:t>Credit for the free to use sorting jQuery plug in tablesorter 2.5 goes to Christian Back under the MIT and GPL licenses (</w:t>
-      </w:r>
-      <w:r>
-        <w:rPr>
-          <w:rFonts w:ascii="Segoe UI" w:hAnsi="Segoe UI" w:cs="Segoe UI"/>
-          <w:sz w:val="24"/>
-        </w:rPr>
-        <w:t>http://tablesorter.com/docs/</w:t>
+        <w:t>Credit for the free to use sorting jQuery</w:t>
+      </w:r>
+      <w:r>
+        <w:rPr>
+          <w:rFonts w:ascii="Segoe UI" w:hAnsi="Segoe UI" w:cs="Segoe UI"/>
+          <w:sz w:val="24"/>
+        </w:rPr>
+        <w:t xml:space="preserve"> Animated Table Sorter 0.2.2</w:t>
+      </w:r>
+      <w:r>
+        <w:rPr>
+          <w:rFonts w:ascii="Segoe UI" w:hAnsi="Segoe UI" w:cs="Segoe UI"/>
+          <w:sz w:val="24"/>
+        </w:rPr>
+        <w:t xml:space="preserve"> plug in goes to </w:t>
+      </w:r>
+      <w:proofErr w:type="spellStart"/>
+      <w:r>
+        <w:rPr>
+          <w:rFonts w:ascii="Segoe UI" w:hAnsi="Segoe UI" w:cs="Segoe UI"/>
+          <w:sz w:val="24"/>
+        </w:rPr>
+        <w:t>Matan</w:t>
+      </w:r>
+      <w:proofErr w:type="spellEnd"/>
+      <w:r>
+        <w:rPr>
+          <w:rFonts w:ascii="Segoe UI" w:hAnsi="Segoe UI" w:cs="Segoe UI"/>
+          <w:sz w:val="24"/>
+        </w:rPr>
+        <w:t xml:space="preserve"> </w:t>
+      </w:r>
+      <w:proofErr w:type="spellStart"/>
+      <w:r>
+        <w:rPr>
+          <w:rFonts w:ascii="Segoe UI" w:hAnsi="Segoe UI" w:cs="Segoe UI"/>
+          <w:sz w:val="24"/>
+        </w:rPr>
+        <w:t>Hershberg</w:t>
+      </w:r>
+      <w:proofErr w:type="spellEnd"/>
+      <w:r>
+        <w:rPr>
+          <w:rFonts w:ascii="Segoe UI" w:hAnsi="Segoe UI" w:cs="Segoe UI"/>
+          <w:sz w:val="24"/>
+        </w:rPr>
+        <w:t xml:space="preserve"> Web Development </w:t>
+      </w:r>
+      <w:r>
+        <w:rPr>
+          <w:rFonts w:ascii="Segoe UI" w:hAnsi="Segoe UI" w:cs="Segoe UI"/>
+          <w:sz w:val="24"/>
+        </w:rPr>
+        <w:t>(</w:t>
+      </w:r>
+      <w:r>
+        <w:rPr>
+          <w:rFonts w:ascii="Segoe UI" w:hAnsi="Segoe UI" w:cs="Segoe UI"/>
+          <w:sz w:val="24"/>
+        </w:rPr>
+        <w:t>http://www.matanhershberg.com/plugins/jquery-animated-table-sorter/</w:t>
       </w:r>
       <w:r>
         <w:rPr>
@@ -380,7 +433,23 @@
           <w:rFonts w:ascii="Segoe UI" w:hAnsi="Segoe UI" w:cs="Segoe UI"/>
           <w:sz w:val="24"/>
         </w:rPr>
-        <w:t>A wrapper div element and article elements have also been added to the Create a Program form to utilize the jQuery Slippry slider (</w:t>
+        <w:t xml:space="preserve">A wrapper div element and article elements have also been added to the Create a Program form to utilize the jQuery </w:t>
+      </w:r>
+      <w:proofErr w:type="spellStart"/>
+      <w:r>
+        <w:rPr>
+          <w:rFonts w:ascii="Segoe UI" w:hAnsi="Segoe UI" w:cs="Segoe UI"/>
+          <w:sz w:val="24"/>
+        </w:rPr>
+        <w:t>Slippry</w:t>
+      </w:r>
+      <w:proofErr w:type="spellEnd"/>
+      <w:r>
+        <w:rPr>
+          <w:rFonts w:ascii="Segoe UI" w:hAnsi="Segoe UI" w:cs="Segoe UI"/>
+          <w:sz w:val="24"/>
+        </w:rPr>
+        <w:t xml:space="preserve"> slider (</w:t>
       </w:r>
       <w:hyperlink r:id="rId8" w:history="1">
         <w:r>

</xml_diff>